<commit_message>
Responsive layout implemented on About Me section.
</commit_message>
<xml_diff>
--- a/Challenge-2.docx
+++ b/Challenge-2.docx
@@ -850,7 +850,7 @@
           </mc:Choice>
           <mc:Fallback>
             <w:pict>
-              <v:shapetype w14:anchorId="0B663224" id="_x0000_t32" coordsize="21600,21600" o:spt="32" o:oned="t" path="m,l21600,21600e" filled="f">
+              <v:shapetype w14:anchorId="542D2B0B" id="_x0000_t32" coordsize="21600,21600" o:spt="32" o:oned="t" path="m,l21600,21600e" filled="f">
                 <v:path arrowok="t" fillok="f" o:connecttype="none"/>
                 <o:lock v:ext="edit" shapetype="t"/>
               </v:shapetype>
@@ -1334,7 +1334,7 @@
           </mc:Choice>
           <mc:Fallback>
             <w:pict>
-              <v:shape w14:anchorId="58F9878B" id="직선 화살표 연결선 1" o:spid="_x0000_s1026" type="#_x0000_t32" style="position:absolute;left:0;text-align:left;margin-left:29.6pt;margin-top:18.9pt;width:227.55pt;height:444.2pt;flip:x;z-index:251702272;visibility:visible;mso-wrap-style:square;mso-width-percent:0;mso-height-percent:0;mso-wrap-distance-left:9pt;mso-wrap-distance-top:0;mso-wrap-distance-right:9pt;mso-wrap-distance-bottom:0;mso-position-horizontal:absolute;mso-position-horizontal-relative:text;mso-position-vertical:absolute;mso-position-vertical-relative:text;mso-width-percent:0;mso-height-percent:0;mso-width-relative:margin;mso-height-relative:margin" o:gfxdata="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" strokecolor="red" strokeweight="2pt">
+              <v:shape w14:anchorId="21A65A99" id="직선 화살표 연결선 1" o:spid="_x0000_s1026" type="#_x0000_t32" style="position:absolute;left:0;text-align:left;margin-left:29.6pt;margin-top:18.9pt;width:227.55pt;height:444.2pt;flip:x;z-index:251702272;visibility:visible;mso-wrap-style:square;mso-width-percent:0;mso-height-percent:0;mso-wrap-distance-left:9pt;mso-wrap-distance-top:0;mso-wrap-distance-right:9pt;mso-wrap-distance-bottom:0;mso-position-horizontal:absolute;mso-position-horizontal-relative:text;mso-position-vertical:absolute;mso-position-vertical-relative:text;mso-width-percent:0;mso-height-percent:0;mso-width-relative:margin;mso-height-relative:margin" o:gfxdata="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" strokecolor="red" strokeweight="2pt">
                 <v:stroke endarrow="block" joinstyle="miter"/>
               </v:shape>
             </w:pict>
@@ -1412,7 +1412,7 @@
           </mc:Choice>
           <mc:Fallback>
             <w:pict>
-              <v:shape w14:anchorId="2FEA9BAB" id="직선 화살표 연결선 1" o:spid="_x0000_s1026" type="#_x0000_t32" style="position:absolute;left:0;text-align:left;margin-left:29.6pt;margin-top:18.9pt;width:183.85pt;height:217.65pt;flip:x;z-index:251700224;visibility:visible;mso-wrap-style:square;mso-width-percent:0;mso-height-percent:0;mso-wrap-distance-left:9pt;mso-wrap-distance-top:0;mso-wrap-distance-right:9pt;mso-wrap-distance-bottom:0;mso-position-horizontal:absolute;mso-position-horizontal-relative:text;mso-position-vertical:absolute;mso-position-vertical-relative:text;mso-width-percent:0;mso-height-percent:0;mso-width-relative:margin;mso-height-relative:margin" o:gfxdata="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" strokecolor="red" strokeweight="2pt">
+              <v:shape w14:anchorId="6CABFBA7" id="직선 화살표 연결선 1" o:spid="_x0000_s1026" type="#_x0000_t32" style="position:absolute;left:0;text-align:left;margin-left:29.6pt;margin-top:18.9pt;width:183.85pt;height:217.65pt;flip:x;z-index:251700224;visibility:visible;mso-wrap-style:square;mso-width-percent:0;mso-height-percent:0;mso-wrap-distance-left:9pt;mso-wrap-distance-top:0;mso-wrap-distance-right:9pt;mso-wrap-distance-bottom:0;mso-position-horizontal:absolute;mso-position-horizontal-relative:text;mso-position-vertical:absolute;mso-position-vertical-relative:text;mso-width-percent:0;mso-height-percent:0;mso-width-relative:margin;mso-height-relative:margin" o:gfxdata="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" strokecolor="red" strokeweight="2pt">
                 <v:stroke endarrow="block" joinstyle="miter"/>
               </v:shape>
             </w:pict>
@@ -1484,7 +1484,7 @@
           </mc:Choice>
           <mc:Fallback>
             <w:pict>
-              <v:shape w14:anchorId="7D907B03" id="직선 화살표 연결선 1" o:spid="_x0000_s1026" type="#_x0000_t32" style="position:absolute;left:0;text-align:left;margin-left:29.35pt;margin-top:17.75pt;width:141.25pt;height:135.15pt;flip:x;z-index:251698176;visibility:visible;mso-wrap-style:square;mso-wrap-distance-left:9pt;mso-wrap-distance-top:0;mso-wrap-distance-right:9pt;mso-wrap-distance-bottom:0;mso-position-horizontal:absolute;mso-position-horizontal-relative:text;mso-position-vertical:absolute;mso-position-vertical-relative:text" o:gfxdata="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" strokecolor="red" strokeweight="2pt">
+              <v:shape w14:anchorId="342BB490" id="직선 화살표 연결선 1" o:spid="_x0000_s1026" type="#_x0000_t32" style="position:absolute;left:0;text-align:left;margin-left:29.35pt;margin-top:17.75pt;width:141.25pt;height:135.15pt;flip:x;z-index:251698176;visibility:visible;mso-wrap-style:square;mso-wrap-distance-left:9pt;mso-wrap-distance-top:0;mso-wrap-distance-right:9pt;mso-wrap-distance-bottom:0;mso-position-horizontal:absolute;mso-position-horizontal-relative:text;mso-position-vertical:absolute;mso-position-vertical-relative:text" o:gfxdata="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" strokecolor="red" strokeweight="2pt">
                 <v:stroke endarrow="block" joinstyle="miter"/>
               </v:shape>
             </w:pict>
@@ -1643,7 +1643,6 @@
                               </w:rPr>
                               <w:t xml:space="preserve">the </w:t>
                             </w:r>
-                            <w:proofErr w:type="gramStart"/>
                             <w:r>
                               <w:rPr>
                                 <w:rFonts w:hint="eastAsia"/>
@@ -1652,18 +1651,7 @@
                                 <w:color w:val="C00000"/>
                                 <w:szCs w:val="20"/>
                               </w:rPr>
-                              <w:t>section</w:t>
-                            </w:r>
-                            <w:proofErr w:type="gramEnd"/>
-                            <w:r>
-                              <w:rPr>
-                                <w:rFonts w:hint="eastAsia"/>
-                                <w:b/>
-                                <w:bCs/>
-                                <w:color w:val="C00000"/>
-                                <w:szCs w:val="20"/>
-                              </w:rPr>
-                              <w:t xml:space="preserve"> </w:t>
+                              <w:t xml:space="preserve">section </w:t>
                             </w:r>
                             <w:r>
                               <w:rPr>
@@ -1800,7 +1788,6 @@
                         </w:rPr>
                         <w:t xml:space="preserve">the </w:t>
                       </w:r>
-                      <w:proofErr w:type="gramStart"/>
                       <w:r>
                         <w:rPr>
                           <w:rFonts w:hint="eastAsia"/>
@@ -1809,18 +1796,7 @@
                           <w:color w:val="C00000"/>
                           <w:szCs w:val="20"/>
                         </w:rPr>
-                        <w:t>section</w:t>
-                      </w:r>
-                      <w:proofErr w:type="gramEnd"/>
-                      <w:r>
-                        <w:rPr>
-                          <w:rFonts w:hint="eastAsia"/>
-                          <w:b/>
-                          <w:bCs/>
-                          <w:color w:val="C00000"/>
-                          <w:szCs w:val="20"/>
-                        </w:rPr>
-                        <w:t xml:space="preserve"> </w:t>
+                        <w:t xml:space="preserve">section </w:t>
                       </w:r>
                       <w:r>
                         <w:rPr>
@@ -2005,7 +1981,7 @@
           </mc:Choice>
           <mc:Fallback>
             <w:pict>
-              <v:shape w14:anchorId="3E3F4D9B" id="직선 화살표 연결선 1" o:spid="_x0000_s1026" type="#_x0000_t32" style="position:absolute;left:0;text-align:left;margin-left:149.55pt;margin-top:.6pt;width:193.6pt;height:227.05pt;z-index:251714560;visibility:visible;mso-wrap-style:square;mso-width-percent:0;mso-height-percent:0;mso-wrap-distance-left:9pt;mso-wrap-distance-top:0;mso-wrap-distance-right:9pt;mso-wrap-distance-bottom:0;mso-position-horizontal:absolute;mso-position-horizontal-relative:text;mso-position-vertical:absolute;mso-position-vertical-relative:text;mso-width-percent:0;mso-height-percent:0;mso-width-relative:margin;mso-height-relative:margin" o:gfxdata="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" strokecolor="#00b050" strokeweight="2pt">
+              <v:shape w14:anchorId="76F46F45" id="직선 화살표 연결선 1" o:spid="_x0000_s1026" type="#_x0000_t32" style="position:absolute;left:0;text-align:left;margin-left:149.55pt;margin-top:.6pt;width:193.6pt;height:227.05pt;z-index:251714560;visibility:visible;mso-wrap-style:square;mso-width-percent:0;mso-height-percent:0;mso-wrap-distance-left:9pt;mso-wrap-distance-top:0;mso-wrap-distance-right:9pt;mso-wrap-distance-bottom:0;mso-position-horizontal:absolute;mso-position-horizontal-relative:text;mso-position-vertical:absolute;mso-position-vertical-relative:text;mso-width-percent:0;mso-height-percent:0;mso-width-relative:margin;mso-height-relative:margin" o:gfxdata="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" strokecolor="#00b050" strokeweight="2pt">
                 <v:stroke endarrow="block" joinstyle="miter"/>
               </v:shape>
             </w:pict>
@@ -2383,7 +2359,7 @@
           </mc:Choice>
           <mc:Fallback>
             <w:pict>
-              <v:shape w14:anchorId="12B51EB5" id="직선 화살표 연결선 1" o:spid="_x0000_s1026" type="#_x0000_t32" style="position:absolute;left:0;text-align:left;margin-left:288.55pt;margin-top:32.9pt;width:55.9pt;height:126.25pt;z-index:251720704;visibility:visible;mso-wrap-style:square;mso-width-percent:0;mso-height-percent:0;mso-wrap-distance-left:9pt;mso-wrap-distance-top:0;mso-wrap-distance-right:9pt;mso-wrap-distance-bottom:0;mso-position-horizontal:absolute;mso-position-horizontal-relative:text;mso-position-vertical:absolute;mso-position-vertical-relative:text;mso-width-percent:0;mso-height-percent:0;mso-width-relative:margin;mso-height-relative:margin" o:gfxdata="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" strokecolor="#00b050" strokeweight="2pt">
+              <v:shape w14:anchorId="46EBB14B" id="직선 화살표 연결선 1" o:spid="_x0000_s1026" type="#_x0000_t32" style="position:absolute;left:0;text-align:left;margin-left:288.55pt;margin-top:32.9pt;width:55.9pt;height:126.25pt;z-index:251720704;visibility:visible;mso-wrap-style:square;mso-width-percent:0;mso-height-percent:0;mso-wrap-distance-left:9pt;mso-wrap-distance-top:0;mso-wrap-distance-right:9pt;mso-wrap-distance-bottom:0;mso-position-horizontal:absolute;mso-position-horizontal-relative:text;mso-position-vertical:absolute;mso-position-vertical-relative:text;mso-width-percent:0;mso-height-percent:0;mso-width-relative:margin;mso-height-relative:margin" o:gfxdata="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" strokecolor="#00b050" strokeweight="2pt">
                 <v:stroke endarrow="block" joinstyle="miter"/>
               </v:shape>
             </w:pict>
@@ -2461,7 +2437,7 @@
           </mc:Choice>
           <mc:Fallback>
             <w:pict>
-              <v:shape w14:anchorId="163E01F8" id="직선 화살표 연결선 1" o:spid="_x0000_s1026" type="#_x0000_t32" style="position:absolute;left:0;text-align:left;margin-left:128.5pt;margin-top:31.25pt;width:213.2pt;height:170.55pt;z-index:251716608;visibility:visible;mso-wrap-style:square;mso-width-percent:0;mso-height-percent:0;mso-wrap-distance-left:9pt;mso-wrap-distance-top:0;mso-wrap-distance-right:9pt;mso-wrap-distance-bottom:0;mso-position-horizontal:absolute;mso-position-horizontal-relative:text;mso-position-vertical:absolute;mso-position-vertical-relative:text;mso-width-percent:0;mso-height-percent:0;mso-width-relative:margin;mso-height-relative:margin" o:gfxdata="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" strokecolor="#00b050" strokeweight="2pt">
+              <v:shape w14:anchorId="105640CA" id="직선 화살표 연결선 1" o:spid="_x0000_s1026" type="#_x0000_t32" style="position:absolute;left:0;text-align:left;margin-left:128.5pt;margin-top:31.25pt;width:213.2pt;height:170.55pt;z-index:251716608;visibility:visible;mso-wrap-style:square;mso-width-percent:0;mso-height-percent:0;mso-wrap-distance-left:9pt;mso-wrap-distance-top:0;mso-wrap-distance-right:9pt;mso-wrap-distance-bottom:0;mso-position-horizontal:absolute;mso-position-horizontal-relative:text;mso-position-vertical:absolute;mso-position-vertical-relative:text;mso-width-percent:0;mso-height-percent:0;mso-width-relative:margin;mso-height-relative:margin" o:gfxdata="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" strokecolor="#00b050" strokeweight="2pt">
                 <v:stroke endarrow="block" joinstyle="miter"/>
               </v:shape>
             </w:pict>
@@ -2561,7 +2537,7 @@
           </mc:Choice>
           <mc:Fallback>
             <w:pict>
-              <v:shape w14:anchorId="36C514F5" id="직선 화살표 연결선 1" o:spid="_x0000_s1026" type="#_x0000_t32" style="position:absolute;left:0;text-align:left;margin-left:285.25pt;margin-top:20.05pt;width:56.45pt;height:85.25pt;z-index:251722752;visibility:visible;mso-wrap-style:square;mso-width-percent:0;mso-height-percent:0;mso-wrap-distance-left:9pt;mso-wrap-distance-top:0;mso-wrap-distance-right:9pt;mso-wrap-distance-bottom:0;mso-position-horizontal:absolute;mso-position-horizontal-relative:text;mso-position-vertical:absolute;mso-position-vertical-relative:text;mso-width-percent:0;mso-height-percent:0;mso-width-relative:margin;mso-height-relative:margin" o:gfxdata="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" strokecolor="#00b050" strokeweight="2pt">
+              <v:shape w14:anchorId="7163D7DA" id="직선 화살표 연결선 1" o:spid="_x0000_s1026" type="#_x0000_t32" style="position:absolute;left:0;text-align:left;margin-left:285.25pt;margin-top:20.05pt;width:56.45pt;height:85.25pt;z-index:251722752;visibility:visible;mso-wrap-style:square;mso-width-percent:0;mso-height-percent:0;mso-wrap-distance-left:9pt;mso-wrap-distance-top:0;mso-wrap-distance-right:9pt;mso-wrap-distance-bottom:0;mso-position-horizontal:absolute;mso-position-horizontal-relative:text;mso-position-vertical:absolute;mso-position-vertical-relative:text;mso-width-percent:0;mso-height-percent:0;mso-width-relative:margin;mso-height-relative:margin" o:gfxdata="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" strokecolor="#00b050" strokeweight="2pt">
                 <v:stroke endarrow="block" joinstyle="miter"/>
               </v:shape>
             </w:pict>
@@ -3061,7 +3037,7 @@
           </mc:Choice>
           <mc:Fallback>
             <w:pict>
-              <v:shape w14:anchorId="7D0C06FD" id="직선 화살표 연결선 1" o:spid="_x0000_s1026" type="#_x0000_t32" style="position:absolute;left:0;text-align:left;margin-left:124.6pt;margin-top:1.95pt;width:217.1pt;height:105.25pt;z-index:251718656;visibility:visible;mso-wrap-style:square;mso-width-percent:0;mso-height-percent:0;mso-wrap-distance-left:9pt;mso-wrap-distance-top:0;mso-wrap-distance-right:9pt;mso-wrap-distance-bottom:0;mso-position-horizontal:absolute;mso-position-horizontal-relative:text;mso-position-vertical:absolute;mso-position-vertical-relative:text;mso-width-percent:0;mso-height-percent:0;mso-width-relative:margin;mso-height-relative:margin" o:gfxdata="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" strokecolor="#00b050" strokeweight="2pt">
+              <v:shape w14:anchorId="5F215A1E" id="직선 화살표 연결선 1" o:spid="_x0000_s1026" type="#_x0000_t32" style="position:absolute;left:0;text-align:left;margin-left:124.6pt;margin-top:1.95pt;width:217.1pt;height:105.25pt;z-index:251718656;visibility:visible;mso-wrap-style:square;mso-width-percent:0;mso-height-percent:0;mso-wrap-distance-left:9pt;mso-wrap-distance-top:0;mso-wrap-distance-right:9pt;mso-wrap-distance-bottom:0;mso-position-horizontal:absolute;mso-position-horizontal-relative:text;mso-position-vertical:absolute;mso-position-vertical-relative:text;mso-width-percent:0;mso-height-percent:0;mso-width-relative:margin;mso-height-relative:margin" o:gfxdata="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" strokecolor="#00b050" strokeweight="2pt">
                 <v:stroke endarrow="block" joinstyle="miter"/>
               </v:shape>
             </w:pict>
@@ -4249,7 +4225,7 @@
           </mc:Choice>
           <mc:Fallback>
             <w:pict>
-              <v:shape w14:anchorId="07BC9DB7" id="직선 화살표 연결선 1" o:spid="_x0000_s1026" type="#_x0000_t32" style="position:absolute;left:0;text-align:left;margin-left:309.8pt;margin-top:6.5pt;width:33.6pt;height:56.5pt;flip:y;z-index:251734016;visibility:visible;mso-wrap-style:square;mso-width-percent:0;mso-height-percent:0;mso-wrap-distance-left:9pt;mso-wrap-distance-top:0;mso-wrap-distance-right:9pt;mso-wrap-distance-bottom:0;mso-position-horizontal:absolute;mso-position-horizontal-relative:text;mso-position-vertical:absolute;mso-position-vertical-relative:text;mso-width-percent:0;mso-height-percent:0;mso-width-relative:margin;mso-height-relative:margin" o:gfxdata="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" strokecolor="red" strokeweight="2pt">
+              <v:shape w14:anchorId="4DD4AC2B" id="직선 화살표 연결선 1" o:spid="_x0000_s1026" type="#_x0000_t32" style="position:absolute;left:0;text-align:left;margin-left:309.8pt;margin-top:6.5pt;width:33.6pt;height:56.5pt;flip:y;z-index:251734016;visibility:visible;mso-wrap-style:square;mso-width-percent:0;mso-height-percent:0;mso-wrap-distance-left:9pt;mso-wrap-distance-top:0;mso-wrap-distance-right:9pt;mso-wrap-distance-bottom:0;mso-position-horizontal:absolute;mso-position-horizontal-relative:text;mso-position-vertical:absolute;mso-position-vertical-relative:text;mso-width-percent:0;mso-height-percent:0;mso-width-relative:margin;mso-height-relative:margin" o:gfxdata="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" strokecolor="red" strokeweight="2pt">
                 <v:stroke endarrow="block" joinstyle="miter"/>
               </v:shape>
             </w:pict>
@@ -4745,7 +4721,7 @@
           </mc:Choice>
           <mc:Fallback>
             <w:pict>
-              <v:shape w14:anchorId="317BD285" id="직선 화살표 연결선 1" o:spid="_x0000_s1026" type="#_x0000_t32" style="position:absolute;left:0;text-align:left;margin-left:29.6pt;margin-top:18.9pt;width:227.55pt;height:444.2pt;flip:x;z-index:251732992;visibility:visible;mso-wrap-style:square;mso-width-percent:0;mso-height-percent:0;mso-wrap-distance-left:9pt;mso-wrap-distance-top:0;mso-wrap-distance-right:9pt;mso-wrap-distance-bottom:0;mso-position-horizontal:absolute;mso-position-horizontal-relative:text;mso-position-vertical:absolute;mso-position-vertical-relative:text;mso-width-percent:0;mso-height-percent:0;mso-width-relative:margin;mso-height-relative:margin" o:gfxdata="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" strokecolor="red" strokeweight="2pt">
+              <v:shape w14:anchorId="03814D22" id="직선 화살표 연결선 1" o:spid="_x0000_s1026" type="#_x0000_t32" style="position:absolute;left:0;text-align:left;margin-left:29.6pt;margin-top:18.9pt;width:227.55pt;height:444.2pt;flip:x;z-index:251732992;visibility:visible;mso-wrap-style:square;mso-width-percent:0;mso-height-percent:0;mso-wrap-distance-left:9pt;mso-wrap-distance-top:0;mso-wrap-distance-right:9pt;mso-wrap-distance-bottom:0;mso-position-horizontal:absolute;mso-position-horizontal-relative:text;mso-position-vertical:absolute;mso-position-vertical-relative:text;mso-width-percent:0;mso-height-percent:0;mso-width-relative:margin;mso-height-relative:margin" o:gfxdata="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" strokecolor="red" strokeweight="2pt">
                 <v:stroke endarrow="block" joinstyle="miter"/>
               </v:shape>
             </w:pict>
@@ -4823,7 +4799,7 @@
           </mc:Choice>
           <mc:Fallback>
             <w:pict>
-              <v:shape w14:anchorId="4B316B11" id="직선 화살표 연결선 1" o:spid="_x0000_s1026" type="#_x0000_t32" style="position:absolute;left:0;text-align:left;margin-left:29.6pt;margin-top:18.9pt;width:183.85pt;height:217.65pt;flip:x;z-index:251731968;visibility:visible;mso-wrap-style:square;mso-width-percent:0;mso-height-percent:0;mso-wrap-distance-left:9pt;mso-wrap-distance-top:0;mso-wrap-distance-right:9pt;mso-wrap-distance-bottom:0;mso-position-horizontal:absolute;mso-position-horizontal-relative:text;mso-position-vertical:absolute;mso-position-vertical-relative:text;mso-width-percent:0;mso-height-percent:0;mso-width-relative:margin;mso-height-relative:margin" o:gfxdata="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" strokecolor="red" strokeweight="2pt">
+              <v:shape w14:anchorId="51E00FEE" id="직선 화살표 연결선 1" o:spid="_x0000_s1026" type="#_x0000_t32" style="position:absolute;left:0;text-align:left;margin-left:29.6pt;margin-top:18.9pt;width:183.85pt;height:217.65pt;flip:x;z-index:251731968;visibility:visible;mso-wrap-style:square;mso-width-percent:0;mso-height-percent:0;mso-wrap-distance-left:9pt;mso-wrap-distance-top:0;mso-wrap-distance-right:9pt;mso-wrap-distance-bottom:0;mso-position-horizontal:absolute;mso-position-horizontal-relative:text;mso-position-vertical:absolute;mso-position-vertical-relative:text;mso-width-percent:0;mso-height-percent:0;mso-width-relative:margin;mso-height-relative:margin" o:gfxdata="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" strokecolor="red" strokeweight="2pt">
                 <v:stroke endarrow="block" joinstyle="miter"/>
               </v:shape>
             </w:pict>
@@ -4895,7 +4871,7 @@
           </mc:Choice>
           <mc:Fallback>
             <w:pict>
-              <v:shape w14:anchorId="0BE381DC" id="직선 화살표 연결선 1" o:spid="_x0000_s1026" type="#_x0000_t32" style="position:absolute;left:0;text-align:left;margin-left:29.35pt;margin-top:17.75pt;width:141.25pt;height:135.15pt;flip:x;z-index:251730944;visibility:visible;mso-wrap-style:square;mso-wrap-distance-left:9pt;mso-wrap-distance-top:0;mso-wrap-distance-right:9pt;mso-wrap-distance-bottom:0;mso-position-horizontal:absolute;mso-position-horizontal-relative:text;mso-position-vertical:absolute;mso-position-vertical-relative:text" o:gfxdata="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" strokecolor="red" strokeweight="2pt">
+              <v:shape w14:anchorId="1F92812B" id="직선 화살표 연결선 1" o:spid="_x0000_s1026" type="#_x0000_t32" style="position:absolute;left:0;text-align:left;margin-left:29.35pt;margin-top:17.75pt;width:141.25pt;height:135.15pt;flip:x;z-index:251730944;visibility:visible;mso-wrap-style:square;mso-wrap-distance-left:9pt;mso-wrap-distance-top:0;mso-wrap-distance-right:9pt;mso-wrap-distance-bottom:0;mso-position-horizontal:absolute;mso-position-horizontal-relative:text;mso-position-vertical:absolute;mso-position-vertical-relative:text" o:gfxdata="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" strokecolor="red" strokeweight="2pt">
                 <v:stroke endarrow="block" joinstyle="miter"/>
               </v:shape>
             </w:pict>
@@ -5312,7 +5288,7 @@
           </mc:Choice>
           <mc:Fallback>
             <w:pict>
-              <v:shape w14:anchorId="73CD2AA4" id="직선 화살표 연결선 1" o:spid="_x0000_s1026" type="#_x0000_t32" style="position:absolute;left:0;text-align:left;margin-left:149.55pt;margin-top:.6pt;width:193.6pt;height:227.05pt;z-index:251739136;visibility:visible;mso-wrap-style:square;mso-width-percent:0;mso-height-percent:0;mso-wrap-distance-left:9pt;mso-wrap-distance-top:0;mso-wrap-distance-right:9pt;mso-wrap-distance-bottom:0;mso-position-horizontal:absolute;mso-position-horizontal-relative:text;mso-position-vertical:absolute;mso-position-vertical-relative:text;mso-width-percent:0;mso-height-percent:0;mso-width-relative:margin;mso-height-relative:margin" o:gfxdata="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" strokecolor="#00b050" strokeweight="2pt">
+              <v:shape w14:anchorId="38C55080" id="직선 화살표 연결선 1" o:spid="_x0000_s1026" type="#_x0000_t32" style="position:absolute;left:0;text-align:left;margin-left:149.55pt;margin-top:.6pt;width:193.6pt;height:227.05pt;z-index:251739136;visibility:visible;mso-wrap-style:square;mso-width-percent:0;mso-height-percent:0;mso-wrap-distance-left:9pt;mso-wrap-distance-top:0;mso-wrap-distance-right:9pt;mso-wrap-distance-bottom:0;mso-position-horizontal:absolute;mso-position-horizontal-relative:text;mso-position-vertical:absolute;mso-position-vertical-relative:text;mso-width-percent:0;mso-height-percent:0;mso-width-relative:margin;mso-height-relative:margin" o:gfxdata="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" strokecolor="#00b050" strokeweight="2pt">
                 <v:stroke endarrow="block" joinstyle="miter"/>
               </v:shape>
             </w:pict>
@@ -5510,7 +5486,7 @@
           </mc:Choice>
           <mc:Fallback>
             <w:pict>
-              <v:shape w14:anchorId="7EE4E577" id="직선 화살표 연결선 1" o:spid="_x0000_s1026" type="#_x0000_t32" style="position:absolute;left:0;text-align:left;margin-left:288.55pt;margin-top:32.9pt;width:55.9pt;height:126.25pt;z-index:251742208;visibility:visible;mso-wrap-style:square;mso-width-percent:0;mso-height-percent:0;mso-wrap-distance-left:9pt;mso-wrap-distance-top:0;mso-wrap-distance-right:9pt;mso-wrap-distance-bottom:0;mso-position-horizontal:absolute;mso-position-horizontal-relative:text;mso-position-vertical:absolute;mso-position-vertical-relative:text;mso-width-percent:0;mso-height-percent:0;mso-width-relative:margin;mso-height-relative:margin" o:gfxdata="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" strokecolor="#00b050" strokeweight="2pt">
+              <v:shape w14:anchorId="553E4EE0" id="직선 화살표 연결선 1" o:spid="_x0000_s1026" type="#_x0000_t32" style="position:absolute;left:0;text-align:left;margin-left:288.55pt;margin-top:32.9pt;width:55.9pt;height:126.25pt;z-index:251742208;visibility:visible;mso-wrap-style:square;mso-width-percent:0;mso-height-percent:0;mso-wrap-distance-left:9pt;mso-wrap-distance-top:0;mso-wrap-distance-right:9pt;mso-wrap-distance-bottom:0;mso-position-horizontal:absolute;mso-position-horizontal-relative:text;mso-position-vertical:absolute;mso-position-vertical-relative:text;mso-width-percent:0;mso-height-percent:0;mso-width-relative:margin;mso-height-relative:margin" o:gfxdata="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" strokecolor="#00b050" strokeweight="2pt">
                 <v:stroke endarrow="block" joinstyle="miter"/>
               </v:shape>
             </w:pict>
@@ -5588,7 +5564,7 @@
           </mc:Choice>
           <mc:Fallback>
             <w:pict>
-              <v:shape w14:anchorId="2CA7A11C" id="직선 화살표 연결선 1" o:spid="_x0000_s1026" type="#_x0000_t32" style="position:absolute;left:0;text-align:left;margin-left:128.5pt;margin-top:31.25pt;width:213.2pt;height:170.55pt;z-index:251740160;visibility:visible;mso-wrap-style:square;mso-width-percent:0;mso-height-percent:0;mso-wrap-distance-left:9pt;mso-wrap-distance-top:0;mso-wrap-distance-right:9pt;mso-wrap-distance-bottom:0;mso-position-horizontal:absolute;mso-position-horizontal-relative:text;mso-position-vertical:absolute;mso-position-vertical-relative:text;mso-width-percent:0;mso-height-percent:0;mso-width-relative:margin;mso-height-relative:margin" o:gfxdata="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" strokecolor="#00b050" strokeweight="2pt">
+              <v:shape w14:anchorId="28898C6F" id="직선 화살표 연결선 1" o:spid="_x0000_s1026" type="#_x0000_t32" style="position:absolute;left:0;text-align:left;margin-left:128.5pt;margin-top:31.25pt;width:213.2pt;height:170.55pt;z-index:251740160;visibility:visible;mso-wrap-style:square;mso-width-percent:0;mso-height-percent:0;mso-wrap-distance-left:9pt;mso-wrap-distance-top:0;mso-wrap-distance-right:9pt;mso-wrap-distance-bottom:0;mso-position-horizontal:absolute;mso-position-horizontal-relative:text;mso-position-vertical:absolute;mso-position-vertical-relative:text;mso-width-percent:0;mso-height-percent:0;mso-width-relative:margin;mso-height-relative:margin" o:gfxdata="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" strokecolor="#00b050" strokeweight="2pt">
                 <v:stroke endarrow="block" joinstyle="miter"/>
               </v:shape>
             </w:pict>
@@ -5688,7 +5664,7 @@
           </mc:Choice>
           <mc:Fallback>
             <w:pict>
-              <v:shape w14:anchorId="0219F4A3" id="직선 화살표 연결선 1" o:spid="_x0000_s1026" type="#_x0000_t32" style="position:absolute;left:0;text-align:left;margin-left:285.25pt;margin-top:20.05pt;width:56.45pt;height:85.25pt;z-index:251743232;visibility:visible;mso-wrap-style:square;mso-width-percent:0;mso-height-percent:0;mso-wrap-distance-left:9pt;mso-wrap-distance-top:0;mso-wrap-distance-right:9pt;mso-wrap-distance-bottom:0;mso-position-horizontal:absolute;mso-position-horizontal-relative:text;mso-position-vertical:absolute;mso-position-vertical-relative:text;mso-width-percent:0;mso-height-percent:0;mso-width-relative:margin;mso-height-relative:margin" o:gfxdata="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" strokecolor="#00b050" strokeweight="2pt">
+              <v:shape w14:anchorId="6DDA5A07" id="직선 화살표 연결선 1" o:spid="_x0000_s1026" type="#_x0000_t32" style="position:absolute;left:0;text-align:left;margin-left:285.25pt;margin-top:20.05pt;width:56.45pt;height:85.25pt;z-index:251743232;visibility:visible;mso-wrap-style:square;mso-width-percent:0;mso-height-percent:0;mso-wrap-distance-left:9pt;mso-wrap-distance-top:0;mso-wrap-distance-right:9pt;mso-wrap-distance-bottom:0;mso-position-horizontal:absolute;mso-position-horizontal-relative:text;mso-position-vertical:absolute;mso-position-vertical-relative:text;mso-width-percent:0;mso-height-percent:0;mso-width-relative:margin;mso-height-relative:margin" o:gfxdata="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" strokecolor="#00b050" strokeweight="2pt">
                 <v:stroke endarrow="block" joinstyle="miter"/>
               </v:shape>
             </w:pict>
@@ -5886,7 +5862,7 @@
           </mc:Choice>
           <mc:Fallback>
             <w:pict>
-              <v:shape w14:anchorId="4A30F4CF" id="직선 화살표 연결선 1" o:spid="_x0000_s1026" type="#_x0000_t32" style="position:absolute;left:0;text-align:left;margin-left:124.6pt;margin-top:1.95pt;width:217.1pt;height:105.25pt;z-index:251741184;visibility:visible;mso-wrap-style:square;mso-width-percent:0;mso-height-percent:0;mso-wrap-distance-left:9pt;mso-wrap-distance-top:0;mso-wrap-distance-right:9pt;mso-wrap-distance-bottom:0;mso-position-horizontal:absolute;mso-position-horizontal-relative:text;mso-position-vertical:absolute;mso-position-vertical-relative:text;mso-width-percent:0;mso-height-percent:0;mso-width-relative:margin;mso-height-relative:margin" o:gfxdata="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" strokecolor="#00b050" strokeweight="2pt">
+              <v:shape w14:anchorId="41A1FD46" id="직선 화살표 연결선 1" o:spid="_x0000_s1026" type="#_x0000_t32" style="position:absolute;left:0;text-align:left;margin-left:124.6pt;margin-top:1.95pt;width:217.1pt;height:105.25pt;z-index:251741184;visibility:visible;mso-wrap-style:square;mso-width-percent:0;mso-height-percent:0;mso-wrap-distance-left:9pt;mso-wrap-distance-top:0;mso-wrap-distance-right:9pt;mso-wrap-distance-bottom:0;mso-position-horizontal:absolute;mso-position-horizontal-relative:text;mso-position-vertical:absolute;mso-position-vertical-relative:text;mso-width-percent:0;mso-height-percent:0;mso-width-relative:margin;mso-height-relative:margin" o:gfxdata="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" strokecolor="#00b050" strokeweight="2pt">
                 <v:stroke endarrow="block" joinstyle="miter"/>
               </v:shape>
             </w:pict>
@@ -6964,7 +6940,6 @@
                                 <w:szCs w:val="24"/>
                               </w:rPr>
                             </w:pPr>
-                            <w:proofErr w:type="spellStart"/>
                             <w:r>
                               <w:rPr>
                                 <w:rFonts w:hint="eastAsia"/>
@@ -6987,7 +6962,6 @@
                               </w:rPr>
                               <w:t>boutMe</w:t>
                             </w:r>
-                            <w:proofErr w:type="spellEnd"/>
                           </w:p>
                         </w:txbxContent>
                       </wps:txbx>
@@ -7023,7 +6997,6 @@
                           <w:szCs w:val="24"/>
                         </w:rPr>
                       </w:pPr>
-                      <w:proofErr w:type="spellStart"/>
                       <w:r>
                         <w:rPr>
                           <w:rFonts w:hint="eastAsia"/>
@@ -7046,7 +7019,6 @@
                         </w:rPr>
                         <w:t>boutMe</w:t>
                       </w:r>
-                      <w:proofErr w:type="spellEnd"/>
                     </w:p>
                   </w:txbxContent>
                 </v:textbox>
@@ -7377,7 +7349,6 @@
                                 <w:szCs w:val="24"/>
                               </w:rPr>
                             </w:pPr>
-                            <w:proofErr w:type="spellStart"/>
                             <w:r>
                               <w:rPr>
                                 <w:rFonts w:hint="eastAsia"/>
@@ -7400,7 +7371,6 @@
                               </w:rPr>
                               <w:t>ontactMe</w:t>
                             </w:r>
-                            <w:proofErr w:type="spellEnd"/>
                           </w:p>
                         </w:txbxContent>
                       </wps:txbx>
@@ -7436,7 +7406,6 @@
                           <w:szCs w:val="24"/>
                         </w:rPr>
                       </w:pPr>
-                      <w:proofErr w:type="spellStart"/>
                       <w:r>
                         <w:rPr>
                           <w:rFonts w:hint="eastAsia"/>
@@ -7459,7 +7428,6 @@
                         </w:rPr>
                         <w:t>ontactMe</w:t>
                       </w:r>
-                      <w:proofErr w:type="spellEnd"/>
                     </w:p>
                   </w:txbxContent>
                 </v:textbox>
@@ -8357,6 +8325,317 @@
     <w:p>
       <w:pPr>
         <w:rPr>
+          <w:b/>
+          <w:bCs/>
+          <w:color w:val="4472C4" w:themeColor="accent1"/>
+          <w:sz w:val="28"/>
+          <w:szCs w:val="28"/>
+        </w:rPr>
+      </w:pPr>
+      <w:r>
+        <w:rPr>
+          <w:b/>
+          <w:bCs/>
+          <w:color w:val="4472C4" w:themeColor="accent1"/>
+          <w:sz w:val="28"/>
+          <w:szCs w:val="28"/>
+        </w:rPr>
+        <w:lastRenderedPageBreak/>
+        <w:drawing>
+          <wp:inline distT="0" distB="0" distL="0" distR="0" wp14:anchorId="17EDCCF7" wp14:editId="584629D1">
+            <wp:extent cx="5731510" cy="4857115"/>
+            <wp:effectExtent l="0" t="0" r="2540" b="635"/>
+            <wp:docPr id="1530584446" name="그림 1"/>
+            <wp:cNvGraphicFramePr>
+              <a:graphicFrameLocks xmlns:a="http://schemas.openxmlformats.org/drawingml/2006/main" noChangeAspect="1"/>
+            </wp:cNvGraphicFramePr>
+            <a:graphic xmlns:a="http://schemas.openxmlformats.org/drawingml/2006/main">
+              <a:graphicData uri="http://schemas.openxmlformats.org/drawingml/2006/picture">
+                <pic:pic xmlns:pic="http://schemas.openxmlformats.org/drawingml/2006/picture">
+                  <pic:nvPicPr>
+                    <pic:cNvPr id="1530584446" name=""/>
+                    <pic:cNvPicPr/>
+                  </pic:nvPicPr>
+                  <pic:blipFill>
+                    <a:blip r:embed="rId6"/>
+                    <a:stretch>
+                      <a:fillRect/>
+                    </a:stretch>
+                  </pic:blipFill>
+                  <pic:spPr>
+                    <a:xfrm>
+                      <a:off x="0" y="0"/>
+                      <a:ext cx="5731510" cy="4857115"/>
+                    </a:xfrm>
+                    <a:prstGeom prst="rect">
+                      <a:avLst/>
+                    </a:prstGeom>
+                  </pic:spPr>
+                </pic:pic>
+              </a:graphicData>
+            </a:graphic>
+          </wp:inline>
+        </w:drawing>
+      </w:r>
+    </w:p>
+    <w:p>
+      <w:pPr>
+        <w:rPr>
+          <w:b/>
+          <w:bCs/>
+          <w:color w:val="4472C4" w:themeColor="accent1"/>
+          <w:sz w:val="28"/>
+          <w:szCs w:val="28"/>
+        </w:rPr>
+      </w:pPr>
+    </w:p>
+    <w:p>
+      <w:pPr>
+        <w:rPr>
+          <w:b/>
+          <w:bCs/>
+          <w:color w:val="4472C4" w:themeColor="accent1"/>
+          <w:sz w:val="28"/>
+          <w:szCs w:val="28"/>
+        </w:rPr>
+      </w:pPr>
+    </w:p>
+    <w:p>
+      <w:pPr>
+        <w:rPr>
+          <w:b/>
+          <w:bCs/>
+          <w:color w:val="4472C4" w:themeColor="accent1"/>
+          <w:sz w:val="28"/>
+          <w:szCs w:val="28"/>
+        </w:rPr>
+      </w:pPr>
+    </w:p>
+    <w:p>
+      <w:pPr>
+        <w:rPr>
+          <w:b/>
+          <w:bCs/>
+          <w:color w:val="4472C4" w:themeColor="accent1"/>
+          <w:sz w:val="28"/>
+          <w:szCs w:val="28"/>
+        </w:rPr>
+      </w:pPr>
+    </w:p>
+    <w:p>
+      <w:pPr>
+        <w:rPr>
+          <w:b/>
+          <w:bCs/>
+          <w:color w:val="4472C4" w:themeColor="accent1"/>
+          <w:sz w:val="28"/>
+          <w:szCs w:val="28"/>
+        </w:rPr>
+      </w:pPr>
+    </w:p>
+    <w:p>
+      <w:pPr>
+        <w:rPr>
+          <w:b/>
+          <w:bCs/>
+          <w:color w:val="4472C4" w:themeColor="accent1"/>
+          <w:sz w:val="28"/>
+          <w:szCs w:val="28"/>
+        </w:rPr>
+      </w:pPr>
+    </w:p>
+    <w:p>
+      <w:pPr>
+        <w:rPr>
+          <w:b/>
+          <w:bCs/>
+          <w:color w:val="4472C4" w:themeColor="accent1"/>
+          <w:sz w:val="28"/>
+          <w:szCs w:val="28"/>
+        </w:rPr>
+      </w:pPr>
+    </w:p>
+    <w:p>
+      <w:pPr>
+        <w:rPr>
+          <w:b/>
+          <w:bCs/>
+          <w:color w:val="4472C4" w:themeColor="accent1"/>
+          <w:sz w:val="28"/>
+          <w:szCs w:val="28"/>
+        </w:rPr>
+      </w:pPr>
+    </w:p>
+    <w:p>
+      <w:pPr>
+        <w:rPr>
+          <w:b/>
+          <w:bCs/>
+          <w:color w:val="4472C4" w:themeColor="accent1"/>
+          <w:sz w:val="28"/>
+          <w:szCs w:val="28"/>
+        </w:rPr>
+      </w:pPr>
+      <w:r>
+        <w:rPr>
+          <w:b/>
+          <w:bCs/>
+          <w:color w:val="4472C4" w:themeColor="accent1"/>
+          <w:sz w:val="28"/>
+          <w:szCs w:val="28"/>
+        </w:rPr>
+        <w:lastRenderedPageBreak/>
+        <w:drawing>
+          <wp:inline distT="0" distB="0" distL="0" distR="0" wp14:anchorId="417EFA97" wp14:editId="4739D1A4">
+            <wp:extent cx="5731510" cy="6567170"/>
+            <wp:effectExtent l="0" t="0" r="2540" b="5080"/>
+            <wp:docPr id="122608456" name="그림 1"/>
+            <wp:cNvGraphicFramePr>
+              <a:graphicFrameLocks xmlns:a="http://schemas.openxmlformats.org/drawingml/2006/main" noChangeAspect="1"/>
+            </wp:cNvGraphicFramePr>
+            <a:graphic xmlns:a="http://schemas.openxmlformats.org/drawingml/2006/main">
+              <a:graphicData uri="http://schemas.openxmlformats.org/drawingml/2006/picture">
+                <pic:pic xmlns:pic="http://schemas.openxmlformats.org/drawingml/2006/picture">
+                  <pic:nvPicPr>
+                    <pic:cNvPr id="122608456" name=""/>
+                    <pic:cNvPicPr/>
+                  </pic:nvPicPr>
+                  <pic:blipFill>
+                    <a:blip r:embed="rId7"/>
+                    <a:stretch>
+                      <a:fillRect/>
+                    </a:stretch>
+                  </pic:blipFill>
+                  <pic:spPr>
+                    <a:xfrm>
+                      <a:off x="0" y="0"/>
+                      <a:ext cx="5731510" cy="6567170"/>
+                    </a:xfrm>
+                    <a:prstGeom prst="rect">
+                      <a:avLst/>
+                    </a:prstGeom>
+                  </pic:spPr>
+                </pic:pic>
+              </a:graphicData>
+            </a:graphic>
+          </wp:inline>
+        </w:drawing>
+      </w:r>
+    </w:p>
+    <w:p>
+      <w:pPr>
+        <w:rPr>
+          <w:b/>
+          <w:bCs/>
+          <w:color w:val="4472C4" w:themeColor="accent1"/>
+          <w:sz w:val="28"/>
+          <w:szCs w:val="28"/>
+        </w:rPr>
+      </w:pPr>
+    </w:p>
+    <w:p>
+      <w:pPr>
+        <w:rPr>
+          <w:b/>
+          <w:bCs/>
+          <w:color w:val="4472C4" w:themeColor="accent1"/>
+          <w:sz w:val="28"/>
+          <w:szCs w:val="28"/>
+        </w:rPr>
+      </w:pPr>
+    </w:p>
+    <w:p>
+      <w:pPr>
+        <w:rPr>
+          <w:b/>
+          <w:bCs/>
+          <w:color w:val="4472C4" w:themeColor="accent1"/>
+          <w:sz w:val="28"/>
+          <w:szCs w:val="28"/>
+        </w:rPr>
+      </w:pPr>
+    </w:p>
+    <w:p>
+      <w:pPr>
+        <w:rPr>
+          <w:b/>
+          <w:bCs/>
+          <w:color w:val="4472C4" w:themeColor="accent1"/>
+          <w:sz w:val="28"/>
+          <w:szCs w:val="28"/>
+        </w:rPr>
+      </w:pPr>
+    </w:p>
+    <w:p>
+      <w:pPr>
+        <w:rPr>
+          <w:b/>
+          <w:bCs/>
+          <w:color w:val="4472C4" w:themeColor="accent1"/>
+          <w:sz w:val="28"/>
+          <w:szCs w:val="28"/>
+        </w:rPr>
+      </w:pPr>
+      <w:r>
+        <w:rPr>
+          <w:b/>
+          <w:bCs/>
+          <w:color w:val="4472C4" w:themeColor="accent1"/>
+          <w:sz w:val="28"/>
+          <w:szCs w:val="28"/>
+        </w:rPr>
+        <w:lastRenderedPageBreak/>
+        <w:drawing>
+          <wp:inline distT="0" distB="0" distL="0" distR="0" wp14:anchorId="3CC26606" wp14:editId="7296BDF4">
+            <wp:extent cx="5731510" cy="1038225"/>
+            <wp:effectExtent l="0" t="0" r="2540" b="9525"/>
+            <wp:docPr id="2027213297" name="그림 1"/>
+            <wp:cNvGraphicFramePr>
+              <a:graphicFrameLocks xmlns:a="http://schemas.openxmlformats.org/drawingml/2006/main" noChangeAspect="1"/>
+            </wp:cNvGraphicFramePr>
+            <a:graphic xmlns:a="http://schemas.openxmlformats.org/drawingml/2006/main">
+              <a:graphicData uri="http://schemas.openxmlformats.org/drawingml/2006/picture">
+                <pic:pic xmlns:pic="http://schemas.openxmlformats.org/drawingml/2006/picture">
+                  <pic:nvPicPr>
+                    <pic:cNvPr id="2027213297" name=""/>
+                    <pic:cNvPicPr/>
+                  </pic:nvPicPr>
+                  <pic:blipFill>
+                    <a:blip r:embed="rId8"/>
+                    <a:stretch>
+                      <a:fillRect/>
+                    </a:stretch>
+                  </pic:blipFill>
+                  <pic:spPr>
+                    <a:xfrm>
+                      <a:off x="0" y="0"/>
+                      <a:ext cx="5731510" cy="1038225"/>
+                    </a:xfrm>
+                    <a:prstGeom prst="rect">
+                      <a:avLst/>
+                    </a:prstGeom>
+                  </pic:spPr>
+                </pic:pic>
+              </a:graphicData>
+            </a:graphic>
+          </wp:inline>
+        </w:drawing>
+      </w:r>
+    </w:p>
+    <w:p>
+      <w:pPr>
+        <w:rPr>
+          <w:b/>
+          <w:bCs/>
+          <w:color w:val="4472C4" w:themeColor="accent1"/>
+          <w:sz w:val="28"/>
+          <w:szCs w:val="28"/>
+        </w:rPr>
+      </w:pPr>
+    </w:p>
+    <w:p>
+      <w:pPr>
+        <w:rPr>
           <w:rFonts w:hint="eastAsia"/>
           <w:b/>
           <w:bCs/>
@@ -8423,6 +8702,51 @@
           <w:szCs w:val="28"/>
         </w:rPr>
       </w:pPr>
+      <w:r>
+        <w:rPr>
+          <w:b/>
+          <w:bCs/>
+          <w:color w:val="4472C4" w:themeColor="accent1"/>
+          <w:sz w:val="28"/>
+          <w:szCs w:val="28"/>
+        </w:rPr>
+        <w:lastRenderedPageBreak/>
+        <w:drawing>
+          <wp:inline distT="0" distB="0" distL="0" distR="0" wp14:anchorId="778F9771" wp14:editId="5AB1D0D8">
+            <wp:extent cx="5112385" cy="8697595"/>
+            <wp:effectExtent l="0" t="0" r="0" b="8255"/>
+            <wp:docPr id="1720325290" name="그림 1"/>
+            <wp:cNvGraphicFramePr>
+              <a:graphicFrameLocks xmlns:a="http://schemas.openxmlformats.org/drawingml/2006/main" noChangeAspect="1"/>
+            </wp:cNvGraphicFramePr>
+            <a:graphic xmlns:a="http://schemas.openxmlformats.org/drawingml/2006/main">
+              <a:graphicData uri="http://schemas.openxmlformats.org/drawingml/2006/picture">
+                <pic:pic xmlns:pic="http://schemas.openxmlformats.org/drawingml/2006/picture">
+                  <pic:nvPicPr>
+                    <pic:cNvPr id="1720325290" name=""/>
+                    <pic:cNvPicPr/>
+                  </pic:nvPicPr>
+                  <pic:blipFill>
+                    <a:blip r:embed="rId9"/>
+                    <a:stretch>
+                      <a:fillRect/>
+                    </a:stretch>
+                  </pic:blipFill>
+                  <pic:spPr>
+                    <a:xfrm>
+                      <a:off x="0" y="0"/>
+                      <a:ext cx="5112385" cy="8697595"/>
+                    </a:xfrm>
+                    <a:prstGeom prst="rect">
+                      <a:avLst/>
+                    </a:prstGeom>
+                  </pic:spPr>
+                </pic:pic>
+              </a:graphicData>
+            </a:graphic>
+          </wp:inline>
+        </w:drawing>
+      </w:r>
     </w:p>
     <w:p>
       <w:pPr>
@@ -8444,6 +8768,7 @@
           <w:sz w:val="28"/>
           <w:szCs w:val="28"/>
         </w:rPr>
+        <w:lastRenderedPageBreak/>
         <w:t xml:space="preserve">     </w:t>
       </w:r>
     </w:p>

</xml_diff>